<commit_message>
Update Logboek GIP 6EE 2018-2019 - Robbe Dierickx.docx
</commit_message>
<xml_diff>
--- a/Logboek GIP 6EE 2018-2019 - Robbe Dierickx.docx
+++ b/Logboek GIP 6EE 2018-2019 - Robbe Dierickx.docx
@@ -1,6 +1,6 @@
 
 <file path=word/document.xml><?xml version="1.0" encoding="utf-8"?>
-<w:document xmlns:wpc="http://schemas.microsoft.com/office/word/2010/wordprocessingCanvas" xmlns:mc="http://schemas.openxmlformats.org/markup-compatibility/2006" xmlns:o="urn:schemas-microsoft-com:office:office" xmlns:r="http://schemas.openxmlformats.org/officeDocument/2006/relationships" xmlns:m="http://schemas.openxmlformats.org/officeDocument/2006/math" xmlns:v="urn:schemas-microsoft-com:vml" xmlns:wp14="http://schemas.microsoft.com/office/word/2010/wordprocessingDrawing" xmlns:wp="http://schemas.openxmlformats.org/drawingml/2006/wordprocessingDrawing" xmlns:w10="urn:schemas-microsoft-com:office:word" xmlns:w="http://schemas.openxmlformats.org/wordprocessingml/2006/main" xmlns:w14="http://schemas.microsoft.com/office/word/2010/wordml" xmlns:w15="http://schemas.microsoft.com/office/word/2012/wordml" xmlns:wpg="http://schemas.microsoft.com/office/word/2010/wordprocessingGroup" xmlns:wpi="http://schemas.microsoft.com/office/word/2010/wordprocessingInk" xmlns:wne="http://schemas.microsoft.com/office/word/2006/wordml" xmlns:wps="http://schemas.microsoft.com/office/word/2010/wordprocessingShape" mc:Ignorable="w14 w15 wp14">
+<w:document xmlns:wpc="http://schemas.microsoft.com/office/word/2010/wordprocessingCanvas" xmlns:cx="http://schemas.microsoft.com/office/drawing/2014/chartex" xmlns:cx1="http://schemas.microsoft.com/office/drawing/2015/9/8/chartex" xmlns:cx2="http://schemas.microsoft.com/office/drawing/2015/10/21/chartex" xmlns:cx3="http://schemas.microsoft.com/office/drawing/2016/5/9/chartex" xmlns:cx4="http://schemas.microsoft.com/office/drawing/2016/5/10/chartex" xmlns:cx5="http://schemas.microsoft.com/office/drawing/2016/5/11/chartex" xmlns:cx6="http://schemas.microsoft.com/office/drawing/2016/5/12/chartex" xmlns:cx7="http://schemas.microsoft.com/office/drawing/2016/5/13/chartex" xmlns:cx8="http://schemas.microsoft.com/office/drawing/2016/5/14/chartex" xmlns:mc="http://schemas.openxmlformats.org/markup-compatibility/2006" xmlns:aink="http://schemas.microsoft.com/office/drawing/2016/ink" xmlns:am3d="http://schemas.microsoft.com/office/drawing/2017/model3d" xmlns:o="urn:schemas-microsoft-com:office:office" xmlns:r="http://schemas.openxmlformats.org/officeDocument/2006/relationships" xmlns:m="http://schemas.openxmlformats.org/officeDocument/2006/math" xmlns:v="urn:schemas-microsoft-com:vml" xmlns:wp14="http://schemas.microsoft.com/office/word/2010/wordprocessingDrawing" xmlns:wp="http://schemas.openxmlformats.org/drawingml/2006/wordprocessingDrawing" xmlns:w10="urn:schemas-microsoft-com:office:word" xmlns:w="http://schemas.openxmlformats.org/wordprocessingml/2006/main" xmlns:w14="http://schemas.microsoft.com/office/word/2010/wordml" xmlns:w15="http://schemas.microsoft.com/office/word/2012/wordml" xmlns:w16cid="http://schemas.microsoft.com/office/word/2016/wordml/cid" xmlns:w16se="http://schemas.microsoft.com/office/word/2015/wordml/symex" xmlns:wpg="http://schemas.microsoft.com/office/word/2010/wordprocessingGroup" xmlns:wpi="http://schemas.microsoft.com/office/word/2010/wordprocessingInk" xmlns:wne="http://schemas.microsoft.com/office/word/2006/wordml" xmlns:wps="http://schemas.microsoft.com/office/word/2010/wordprocessingShape" mc:Ignorable="w14 w15 w16se w16cid wp14">
   <w:body>
     <w:p>
       <w:pPr>
@@ -5204,7 +5204,7 @@
               <w:rPr>
                 <w:rFonts w:ascii="Century Gothic" w:hAnsi="Century Gothic"/>
               </w:rPr>
-              <w:t>6/11/</w:t>
+              <w:t>6/11</w:t>
             </w:r>
           </w:p>
         </w:tc>
@@ -5243,6 +5243,12 @@
                 <w:rFonts w:ascii="Century Gothic" w:hAnsi="Century Gothic"/>
               </w:rPr>
               <w:t>Opnieuw testen van de lusdetectie met dummiespoel</w:t>
+            </w:r>
+            <w:r>
+              <w:rPr>
+                <w:rFonts w:ascii="Century Gothic" w:hAnsi="Century Gothic"/>
+              </w:rPr>
+              <w:t>, Spoel winden, testen met de echte spoel zonder succes</w:t>
             </w:r>
             <w:bookmarkStart w:id="0" w:name="_GoBack"/>
             <w:bookmarkEnd w:id="0"/>
@@ -5734,7 +5740,6 @@
         <w:rPr>
           <w:rFonts w:ascii="Century Gothic" w:hAnsi="Century Gothic"/>
         </w:rPr>
-        <w:lastRenderedPageBreak/>
         <w:t>Schoolweek : 46</w:t>
       </w:r>
       <w:r>
@@ -6651,7 +6656,7 @@
 </file>
 
 <file path=word/endnotes.xml><?xml version="1.0" encoding="utf-8"?>
-<w:endnotes xmlns:wpc="http://schemas.microsoft.com/office/word/2010/wordprocessingCanvas" xmlns:mc="http://schemas.openxmlformats.org/markup-compatibility/2006" xmlns:o="urn:schemas-microsoft-com:office:office" xmlns:r="http://schemas.openxmlformats.org/officeDocument/2006/relationships" xmlns:m="http://schemas.openxmlformats.org/officeDocument/2006/math" xmlns:v="urn:schemas-microsoft-com:vml" xmlns:wp14="http://schemas.microsoft.com/office/word/2010/wordprocessingDrawing" xmlns:wp="http://schemas.openxmlformats.org/drawingml/2006/wordprocessingDrawing" xmlns:w10="urn:schemas-microsoft-com:office:word" xmlns:w="http://schemas.openxmlformats.org/wordprocessingml/2006/main" xmlns:w14="http://schemas.microsoft.com/office/word/2010/wordml" xmlns:w15="http://schemas.microsoft.com/office/word/2012/wordml" xmlns:wpg="http://schemas.microsoft.com/office/word/2010/wordprocessingGroup" xmlns:wpi="http://schemas.microsoft.com/office/word/2010/wordprocessingInk" xmlns:wne="http://schemas.microsoft.com/office/word/2006/wordml" xmlns:wps="http://schemas.microsoft.com/office/word/2010/wordprocessingShape" mc:Ignorable="w14 w15 wp14">
+<w:endnotes xmlns:wpc="http://schemas.microsoft.com/office/word/2010/wordprocessingCanvas" xmlns:cx="http://schemas.microsoft.com/office/drawing/2014/chartex" xmlns:cx1="http://schemas.microsoft.com/office/drawing/2015/9/8/chartex" xmlns:cx2="http://schemas.microsoft.com/office/drawing/2015/10/21/chartex" xmlns:cx3="http://schemas.microsoft.com/office/drawing/2016/5/9/chartex" xmlns:cx4="http://schemas.microsoft.com/office/drawing/2016/5/10/chartex" xmlns:cx5="http://schemas.microsoft.com/office/drawing/2016/5/11/chartex" xmlns:cx6="http://schemas.microsoft.com/office/drawing/2016/5/12/chartex" xmlns:cx7="http://schemas.microsoft.com/office/drawing/2016/5/13/chartex" xmlns:cx8="http://schemas.microsoft.com/office/drawing/2016/5/14/chartex" xmlns:mc="http://schemas.openxmlformats.org/markup-compatibility/2006" xmlns:aink="http://schemas.microsoft.com/office/drawing/2016/ink" xmlns:am3d="http://schemas.microsoft.com/office/drawing/2017/model3d" xmlns:o="urn:schemas-microsoft-com:office:office" xmlns:r="http://schemas.openxmlformats.org/officeDocument/2006/relationships" xmlns:m="http://schemas.openxmlformats.org/officeDocument/2006/math" xmlns:v="urn:schemas-microsoft-com:vml" xmlns:wp14="http://schemas.microsoft.com/office/word/2010/wordprocessingDrawing" xmlns:wp="http://schemas.openxmlformats.org/drawingml/2006/wordprocessingDrawing" xmlns:w10="urn:schemas-microsoft-com:office:word" xmlns:w="http://schemas.openxmlformats.org/wordprocessingml/2006/main" xmlns:w14="http://schemas.microsoft.com/office/word/2010/wordml" xmlns:w15="http://schemas.microsoft.com/office/word/2012/wordml" xmlns:w16cid="http://schemas.microsoft.com/office/word/2016/wordml/cid" xmlns:w16se="http://schemas.microsoft.com/office/word/2015/wordml/symex" xmlns:wpg="http://schemas.microsoft.com/office/word/2010/wordprocessingGroup" xmlns:wpi="http://schemas.microsoft.com/office/word/2010/wordprocessingInk" xmlns:wne="http://schemas.microsoft.com/office/word/2006/wordml" xmlns:wps="http://schemas.microsoft.com/office/word/2010/wordprocessingShape" mc:Ignorable="w14 w15 w16se w16cid wp14">
   <w:endnote w:type="separator" w:id="-1">
     <w:p>
       <w:r>
@@ -6670,7 +6675,7 @@
 </file>
 
 <file path=word/footer1.xml><?xml version="1.0" encoding="utf-8"?>
-<w:ftr xmlns:wpc="http://schemas.microsoft.com/office/word/2010/wordprocessingCanvas" xmlns:mc="http://schemas.openxmlformats.org/markup-compatibility/2006" xmlns:o="urn:schemas-microsoft-com:office:office" xmlns:r="http://schemas.openxmlformats.org/officeDocument/2006/relationships" xmlns:m="http://schemas.openxmlformats.org/officeDocument/2006/math" xmlns:v="urn:schemas-microsoft-com:vml" xmlns:wp14="http://schemas.microsoft.com/office/word/2010/wordprocessingDrawing" xmlns:wp="http://schemas.openxmlformats.org/drawingml/2006/wordprocessingDrawing" xmlns:w10="urn:schemas-microsoft-com:office:word" xmlns:w="http://schemas.openxmlformats.org/wordprocessingml/2006/main" xmlns:w14="http://schemas.microsoft.com/office/word/2010/wordml" xmlns:w15="http://schemas.microsoft.com/office/word/2012/wordml" xmlns:wpg="http://schemas.microsoft.com/office/word/2010/wordprocessingGroup" xmlns:wpi="http://schemas.microsoft.com/office/word/2010/wordprocessingInk" xmlns:wne="http://schemas.microsoft.com/office/word/2006/wordml" xmlns:wps="http://schemas.microsoft.com/office/word/2010/wordprocessingShape" mc:Ignorable="w14 w15 wp14">
+<w:ftr xmlns:wpc="http://schemas.microsoft.com/office/word/2010/wordprocessingCanvas" xmlns:cx="http://schemas.microsoft.com/office/drawing/2014/chartex" xmlns:cx1="http://schemas.microsoft.com/office/drawing/2015/9/8/chartex" xmlns:cx2="http://schemas.microsoft.com/office/drawing/2015/10/21/chartex" xmlns:cx3="http://schemas.microsoft.com/office/drawing/2016/5/9/chartex" xmlns:cx4="http://schemas.microsoft.com/office/drawing/2016/5/10/chartex" xmlns:cx5="http://schemas.microsoft.com/office/drawing/2016/5/11/chartex" xmlns:cx6="http://schemas.microsoft.com/office/drawing/2016/5/12/chartex" xmlns:cx7="http://schemas.microsoft.com/office/drawing/2016/5/13/chartex" xmlns:cx8="http://schemas.microsoft.com/office/drawing/2016/5/14/chartex" xmlns:mc="http://schemas.openxmlformats.org/markup-compatibility/2006" xmlns:aink="http://schemas.microsoft.com/office/drawing/2016/ink" xmlns:am3d="http://schemas.microsoft.com/office/drawing/2017/model3d" xmlns:o="urn:schemas-microsoft-com:office:office" xmlns:r="http://schemas.openxmlformats.org/officeDocument/2006/relationships" xmlns:m="http://schemas.openxmlformats.org/officeDocument/2006/math" xmlns:v="urn:schemas-microsoft-com:vml" xmlns:wp14="http://schemas.microsoft.com/office/word/2010/wordprocessingDrawing" xmlns:wp="http://schemas.openxmlformats.org/drawingml/2006/wordprocessingDrawing" xmlns:w10="urn:schemas-microsoft-com:office:word" xmlns:w="http://schemas.openxmlformats.org/wordprocessingml/2006/main" xmlns:w14="http://schemas.microsoft.com/office/word/2010/wordml" xmlns:w15="http://schemas.microsoft.com/office/word/2012/wordml" xmlns:w16cid="http://schemas.microsoft.com/office/word/2016/wordml/cid" xmlns:w16se="http://schemas.microsoft.com/office/word/2015/wordml/symex" xmlns:wpg="http://schemas.microsoft.com/office/word/2010/wordprocessingGroup" xmlns:wpi="http://schemas.microsoft.com/office/word/2010/wordprocessingInk" xmlns:wne="http://schemas.microsoft.com/office/word/2006/wordml" xmlns:wps="http://schemas.microsoft.com/office/word/2010/wordprocessingShape" mc:Ignorable="w14 w15 w16se w16cid wp14">
   <w:p>
     <w:pPr>
       <w:pStyle w:val="Voettekst"/>
@@ -6732,7 +6737,7 @@
 </file>
 
 <file path=word/footnotes.xml><?xml version="1.0" encoding="utf-8"?>
-<w:footnotes xmlns:wpc="http://schemas.microsoft.com/office/word/2010/wordprocessingCanvas" xmlns:mc="http://schemas.openxmlformats.org/markup-compatibility/2006" xmlns:o="urn:schemas-microsoft-com:office:office" xmlns:r="http://schemas.openxmlformats.org/officeDocument/2006/relationships" xmlns:m="http://schemas.openxmlformats.org/officeDocument/2006/math" xmlns:v="urn:schemas-microsoft-com:vml" xmlns:wp14="http://schemas.microsoft.com/office/word/2010/wordprocessingDrawing" xmlns:wp="http://schemas.openxmlformats.org/drawingml/2006/wordprocessingDrawing" xmlns:w10="urn:schemas-microsoft-com:office:word" xmlns:w="http://schemas.openxmlformats.org/wordprocessingml/2006/main" xmlns:w14="http://schemas.microsoft.com/office/word/2010/wordml" xmlns:w15="http://schemas.microsoft.com/office/word/2012/wordml" xmlns:wpg="http://schemas.microsoft.com/office/word/2010/wordprocessingGroup" xmlns:wpi="http://schemas.microsoft.com/office/word/2010/wordprocessingInk" xmlns:wne="http://schemas.microsoft.com/office/word/2006/wordml" xmlns:wps="http://schemas.microsoft.com/office/word/2010/wordprocessingShape" mc:Ignorable="w14 w15 wp14">
+<w:footnotes xmlns:wpc="http://schemas.microsoft.com/office/word/2010/wordprocessingCanvas" xmlns:cx="http://schemas.microsoft.com/office/drawing/2014/chartex" xmlns:cx1="http://schemas.microsoft.com/office/drawing/2015/9/8/chartex" xmlns:cx2="http://schemas.microsoft.com/office/drawing/2015/10/21/chartex" xmlns:cx3="http://schemas.microsoft.com/office/drawing/2016/5/9/chartex" xmlns:cx4="http://schemas.microsoft.com/office/drawing/2016/5/10/chartex" xmlns:cx5="http://schemas.microsoft.com/office/drawing/2016/5/11/chartex" xmlns:cx6="http://schemas.microsoft.com/office/drawing/2016/5/12/chartex" xmlns:cx7="http://schemas.microsoft.com/office/drawing/2016/5/13/chartex" xmlns:cx8="http://schemas.microsoft.com/office/drawing/2016/5/14/chartex" xmlns:mc="http://schemas.openxmlformats.org/markup-compatibility/2006" xmlns:aink="http://schemas.microsoft.com/office/drawing/2016/ink" xmlns:am3d="http://schemas.microsoft.com/office/drawing/2017/model3d" xmlns:o="urn:schemas-microsoft-com:office:office" xmlns:r="http://schemas.openxmlformats.org/officeDocument/2006/relationships" xmlns:m="http://schemas.openxmlformats.org/officeDocument/2006/math" xmlns:v="urn:schemas-microsoft-com:vml" xmlns:wp14="http://schemas.microsoft.com/office/word/2010/wordprocessingDrawing" xmlns:wp="http://schemas.openxmlformats.org/drawingml/2006/wordprocessingDrawing" xmlns:w10="urn:schemas-microsoft-com:office:word" xmlns:w="http://schemas.openxmlformats.org/wordprocessingml/2006/main" xmlns:w14="http://schemas.microsoft.com/office/word/2010/wordml" xmlns:w15="http://schemas.microsoft.com/office/word/2012/wordml" xmlns:w16cid="http://schemas.microsoft.com/office/word/2016/wordml/cid" xmlns:w16se="http://schemas.microsoft.com/office/word/2015/wordml/symex" xmlns:wpg="http://schemas.microsoft.com/office/word/2010/wordprocessingGroup" xmlns:wpi="http://schemas.microsoft.com/office/word/2010/wordprocessingInk" xmlns:wne="http://schemas.microsoft.com/office/word/2006/wordml" xmlns:wps="http://schemas.microsoft.com/office/word/2010/wordprocessingShape" mc:Ignorable="w14 w15 w16se w16cid wp14">
   <w:footnote w:type="separator" w:id="-1">
     <w:p>
       <w:r>
@@ -6751,7 +6756,7 @@
 </file>
 
 <file path=word/numbering.xml><?xml version="1.0" encoding="utf-8"?>
-<w:numbering xmlns:wpc="http://schemas.microsoft.com/office/word/2010/wordprocessingCanvas" xmlns:mc="http://schemas.openxmlformats.org/markup-compatibility/2006" xmlns:o="urn:schemas-microsoft-com:office:office" xmlns:r="http://schemas.openxmlformats.org/officeDocument/2006/relationships" xmlns:m="http://schemas.openxmlformats.org/officeDocument/2006/math" xmlns:v="urn:schemas-microsoft-com:vml" xmlns:wp14="http://schemas.microsoft.com/office/word/2010/wordprocessingDrawing" xmlns:wp="http://schemas.openxmlformats.org/drawingml/2006/wordprocessingDrawing" xmlns:w10="urn:schemas-microsoft-com:office:word" xmlns:w="http://schemas.openxmlformats.org/wordprocessingml/2006/main" xmlns:w14="http://schemas.microsoft.com/office/word/2010/wordml" xmlns:w15="http://schemas.microsoft.com/office/word/2012/wordml" xmlns:wpg="http://schemas.microsoft.com/office/word/2010/wordprocessingGroup" xmlns:wpi="http://schemas.microsoft.com/office/word/2010/wordprocessingInk" xmlns:wne="http://schemas.microsoft.com/office/word/2006/wordml" xmlns:wps="http://schemas.microsoft.com/office/word/2010/wordprocessingShape" mc:Ignorable="w14 w15 wp14">
+<w:numbering xmlns:wpc="http://schemas.microsoft.com/office/word/2010/wordprocessingCanvas" xmlns:cx="http://schemas.microsoft.com/office/drawing/2014/chartex" xmlns:cx1="http://schemas.microsoft.com/office/drawing/2015/9/8/chartex" xmlns:cx2="http://schemas.microsoft.com/office/drawing/2015/10/21/chartex" xmlns:cx3="http://schemas.microsoft.com/office/drawing/2016/5/9/chartex" xmlns:cx4="http://schemas.microsoft.com/office/drawing/2016/5/10/chartex" xmlns:cx5="http://schemas.microsoft.com/office/drawing/2016/5/11/chartex" xmlns:cx6="http://schemas.microsoft.com/office/drawing/2016/5/12/chartex" xmlns:cx7="http://schemas.microsoft.com/office/drawing/2016/5/13/chartex" xmlns:cx8="http://schemas.microsoft.com/office/drawing/2016/5/14/chartex" xmlns:mc="http://schemas.openxmlformats.org/markup-compatibility/2006" xmlns:aink="http://schemas.microsoft.com/office/drawing/2016/ink" xmlns:am3d="http://schemas.microsoft.com/office/drawing/2017/model3d" xmlns:o="urn:schemas-microsoft-com:office:office" xmlns:r="http://schemas.openxmlformats.org/officeDocument/2006/relationships" xmlns:m="http://schemas.openxmlformats.org/officeDocument/2006/math" xmlns:v="urn:schemas-microsoft-com:vml" xmlns:wp14="http://schemas.microsoft.com/office/word/2010/wordprocessingDrawing" xmlns:wp="http://schemas.openxmlformats.org/drawingml/2006/wordprocessingDrawing" xmlns:w10="urn:schemas-microsoft-com:office:word" xmlns:w="http://schemas.openxmlformats.org/wordprocessingml/2006/main" xmlns:w14="http://schemas.microsoft.com/office/word/2010/wordml" xmlns:w15="http://schemas.microsoft.com/office/word/2012/wordml" xmlns:w16cid="http://schemas.microsoft.com/office/word/2016/wordml/cid" xmlns:w16se="http://schemas.microsoft.com/office/word/2015/wordml/symex" xmlns:wpg="http://schemas.microsoft.com/office/word/2010/wordprocessingGroup" xmlns:wpi="http://schemas.microsoft.com/office/word/2010/wordprocessingInk" xmlns:wne="http://schemas.microsoft.com/office/word/2006/wordml" xmlns:wps="http://schemas.microsoft.com/office/word/2010/wordprocessingShape" mc:Ignorable="w14 w15 w16se w16cid wp14">
   <w:numPicBullet w:numPicBulletId="0">
     <w:pict>
       <v:shapetype id="_x0000_t75" coordsize="21600,21600" o:spt="75" o:preferrelative="t" path="m@4@5l@4@11@9@11@9@5xe" filled="f" stroked="f">
@@ -6773,12 +6778,12 @@
         <v:path o:extrusionok="f" gradientshapeok="t" o:connecttype="rect"/>
         <o:lock v:ext="edit" aspectratio="t"/>
       </v:shapetype>
-      <v:shape id="_x0000_i1027" type="#_x0000_t75" style="width:9pt;height:9pt" o:bullet="t">
+      <v:shape id="_x0000_i1027" type="#_x0000_t75" style="width:8.9pt;height:8.9pt" o:bullet="t">
         <v:imagedata r:id="rId1" o:title="j0115844"/>
       </v:shape>
     </w:pict>
   </w:numPicBullet>
-  <w:abstractNum w:abstractNumId="0">
+  <w:abstractNum w:abstractNumId="0" w15:restartNumberingAfterBreak="0">
     <w:nsid w:val="0841479E"/>
     <w:multiLevelType w:val="hybridMultilevel"/>
     <w:tmpl w:val="62B2BF94"/>
@@ -6908,7 +6913,7 @@
       </w:pPr>
     </w:lvl>
   </w:abstractNum>
-  <w:abstractNum w:abstractNumId="1">
+  <w:abstractNum w:abstractNumId="1" w15:restartNumberingAfterBreak="0">
     <w:nsid w:val="09024A45"/>
     <w:multiLevelType w:val="hybridMultilevel"/>
     <w:tmpl w:val="F09417E0"/>
@@ -7049,7 +7054,7 @@
       </w:rPr>
     </w:lvl>
   </w:abstractNum>
-  <w:abstractNum w:abstractNumId="2">
+  <w:abstractNum w:abstractNumId="2" w15:restartNumberingAfterBreak="0">
     <w:nsid w:val="25D87D73"/>
     <w:multiLevelType w:val="hybridMultilevel"/>
     <w:tmpl w:val="FEE43CB2"/>
@@ -7190,7 +7195,7 @@
       </w:rPr>
     </w:lvl>
   </w:abstractNum>
-  <w:abstractNum w:abstractNumId="3">
+  <w:abstractNum w:abstractNumId="3" w15:restartNumberingAfterBreak="0">
     <w:nsid w:val="26653C65"/>
     <w:multiLevelType w:val="hybridMultilevel"/>
     <w:tmpl w:val="47E6C836"/>
@@ -7331,7 +7336,7 @@
       </w:rPr>
     </w:lvl>
   </w:abstractNum>
-  <w:abstractNum w:abstractNumId="4">
+  <w:abstractNum w:abstractNumId="4" w15:restartNumberingAfterBreak="0">
     <w:nsid w:val="33130D5A"/>
     <w:multiLevelType w:val="hybridMultilevel"/>
     <w:tmpl w:val="B60EC098"/>
@@ -7471,7 +7476,7 @@
       </w:rPr>
     </w:lvl>
   </w:abstractNum>
-  <w:abstractNum w:abstractNumId="5">
+  <w:abstractNum w:abstractNumId="5" w15:restartNumberingAfterBreak="0">
     <w:nsid w:val="4AA73E5C"/>
     <w:multiLevelType w:val="hybridMultilevel"/>
     <w:tmpl w:val="16C03BA8"/>
@@ -7597,7 +7602,7 @@
       </w:pPr>
     </w:lvl>
   </w:abstractNum>
-  <w:abstractNum w:abstractNumId="6">
+  <w:abstractNum w:abstractNumId="6" w15:restartNumberingAfterBreak="0">
     <w:nsid w:val="4E211E97"/>
     <w:multiLevelType w:val="hybridMultilevel"/>
     <w:tmpl w:val="096833BA"/>
@@ -7716,7 +7721,7 @@
       </w:pPr>
     </w:lvl>
   </w:abstractNum>
-  <w:abstractNum w:abstractNumId="7">
+  <w:abstractNum w:abstractNumId="7" w15:restartNumberingAfterBreak="0">
     <w:nsid w:val="5EF058D4"/>
     <w:multiLevelType w:val="singleLevel"/>
     <w:tmpl w:val="0413000F"/>
@@ -7733,7 +7738,7 @@
       </w:pPr>
     </w:lvl>
   </w:abstractNum>
-  <w:abstractNum w:abstractNumId="8">
+  <w:abstractNum w:abstractNumId="8" w15:restartNumberingAfterBreak="0">
     <w:nsid w:val="6DF526D8"/>
     <w:multiLevelType w:val="singleLevel"/>
     <w:tmpl w:val="ED7426A2"/>
@@ -7753,7 +7758,7 @@
       </w:rPr>
     </w:lvl>
   </w:abstractNum>
-  <w:abstractNum w:abstractNumId="9">
+  <w:abstractNum w:abstractNumId="9" w15:restartNumberingAfterBreak="0">
     <w:nsid w:val="7CE11030"/>
     <w:multiLevelType w:val="hybridMultilevel"/>
     <w:tmpl w:val="7D6AA8D8"/>
@@ -7917,7 +7922,7 @@
 </file>
 
 <file path=word/styles.xml><?xml version="1.0" encoding="utf-8"?>
-<w:styles xmlns:mc="http://schemas.openxmlformats.org/markup-compatibility/2006" xmlns:r="http://schemas.openxmlformats.org/officeDocument/2006/relationships" xmlns:w="http://schemas.openxmlformats.org/wordprocessingml/2006/main" xmlns:w14="http://schemas.microsoft.com/office/word/2010/wordml" xmlns:w15="http://schemas.microsoft.com/office/word/2012/wordml" mc:Ignorable="w14 w15">
+<w:styles xmlns:mc="http://schemas.openxmlformats.org/markup-compatibility/2006" xmlns:r="http://schemas.openxmlformats.org/officeDocument/2006/relationships" xmlns:w="http://schemas.openxmlformats.org/wordprocessingml/2006/main" xmlns:w14="http://schemas.microsoft.com/office/word/2010/wordml" xmlns:w15="http://schemas.microsoft.com/office/word/2012/wordml" xmlns:w16cid="http://schemas.microsoft.com/office/word/2016/wordml/cid" xmlns:w16se="http://schemas.microsoft.com/office/word/2015/wordml/symex" mc:Ignorable="w14 w15 w16se w16cid">
   <w:docDefaults>
     <w:rPrDefault>
       <w:rPr>
@@ -7927,7 +7932,7 @@
     </w:rPrDefault>
     <w:pPrDefault/>
   </w:docDefaults>
-  <w:latentStyles w:defLockedState="0" w:defUIPriority="0" w:defSemiHidden="0" w:defUnhideWhenUsed="0" w:defQFormat="0" w:count="371">
+  <w:latentStyles w:defLockedState="0" w:defUIPriority="0" w:defSemiHidden="0" w:defUnhideWhenUsed="0" w:defQFormat="0" w:count="375">
     <w:lsdException w:name="Normal" w:qFormat="1"/>
     <w:lsdException w:name="heading 1" w:qFormat="1"/>
     <w:lsdException w:name="heading 2" w:qFormat="1"/>
@@ -8027,7 +8032,6 @@
     <w:lsdException w:name="HTML Sample" w:semiHidden="1" w:unhideWhenUsed="1"/>
     <w:lsdException w:name="HTML Typewriter" w:semiHidden="1" w:unhideWhenUsed="1"/>
     <w:lsdException w:name="HTML Variable" w:semiHidden="1" w:unhideWhenUsed="1"/>
-    <w:lsdException w:name="Normal Table" w:semiHidden="1" w:unhideWhenUsed="1"/>
     <w:lsdException w:name="annotation subject" w:semiHidden="1" w:unhideWhenUsed="1"/>
     <w:lsdException w:name="No List" w:semiHidden="1" w:unhideWhenUsed="1"/>
     <w:lsdException w:name="Outline List 1" w:semiHidden="1" w:unhideWhenUsed="1"/>
@@ -8071,10 +8075,8 @@
     <w:lsdException w:name="Table Elegant" w:semiHidden="1" w:unhideWhenUsed="1"/>
     <w:lsdException w:name="Table Professional" w:semiHidden="1" w:unhideWhenUsed="1"/>
     <w:lsdException w:name="Table Subtle 1" w:semiHidden="1" w:unhideWhenUsed="1"/>
-    <w:lsdException w:name="Table Subtle 2" w:semiHidden="1" w:unhideWhenUsed="1"/>
     <w:lsdException w:name="Table Web 1" w:semiHidden="1" w:unhideWhenUsed="1"/>
     <w:lsdException w:name="Table Web 2" w:semiHidden="1" w:unhideWhenUsed="1"/>
-    <w:lsdException w:name="Table Web 3" w:semiHidden="1" w:unhideWhenUsed="1"/>
     <w:lsdException w:name="Balloon Text" w:semiHidden="1" w:unhideWhenUsed="1"/>
     <w:lsdException w:name="Table Theme" w:semiHidden="1" w:unhideWhenUsed="1"/>
     <w:lsdException w:name="Placeholder Text" w:semiHidden="1" w:uiPriority="99"/>
@@ -8292,6 +8294,10 @@
     <w:lsdException w:name="List Table 5 Dark Accent 6" w:uiPriority="50"/>
     <w:lsdException w:name="List Table 6 Colorful Accent 6" w:uiPriority="51"/>
     <w:lsdException w:name="List Table 7 Colorful Accent 6" w:uiPriority="52"/>
+    <w:lsdException w:name="Mention" w:semiHidden="1" w:uiPriority="99" w:unhideWhenUsed="1"/>
+    <w:lsdException w:name="Smart Hyperlink" w:semiHidden="1" w:uiPriority="99" w:unhideWhenUsed="1"/>
+    <w:lsdException w:name="Hashtag" w:semiHidden="1" w:uiPriority="99" w:unhideWhenUsed="1"/>
+    <w:lsdException w:name="Unresolved Mention" w:semiHidden="1" w:uiPriority="99" w:unhideWhenUsed="1"/>
   </w:latentStyles>
   <w:style w:type="paragraph" w:default="1" w:styleId="Standaard">
     <w:name w:val="Normal"/>
@@ -8444,7 +8450,6 @@
     <w:basedOn w:val="Standaardtabel"/>
     <w:rsid w:val="004439C2"/>
     <w:tblPr>
-      <w:tblInd w:w="0" w:type="dxa"/>
       <w:tblBorders>
         <w:top w:val="single" w:sz="4" w:space="0" w:color="auto"/>
         <w:left w:val="single" w:sz="4" w:space="0" w:color="auto"/>
@@ -8453,12 +8458,6 @@
         <w:insideH w:val="single" w:sz="4" w:space="0" w:color="auto"/>
         <w:insideV w:val="single" w:sz="4" w:space="0" w:color="auto"/>
       </w:tblBorders>
-      <w:tblCellMar>
-        <w:top w:w="0" w:type="dxa"/>
-        <w:left w:w="108" w:type="dxa"/>
-        <w:bottom w:w="0" w:type="dxa"/>
-        <w:right w:w="108" w:type="dxa"/>
-      </w:tblCellMar>
     </w:tblPr>
   </w:style>
   <w:style w:type="paragraph" w:styleId="Ballontekst">

</xml_diff>

<commit_message>
Schema lichtsturing + logboek
</commit_message>
<xml_diff>
--- a/Logboek GIP 6EE 2018-2019 - Robbe Dierickx.docx
+++ b/Logboek GIP 6EE 2018-2019 - Robbe Dierickx.docx
@@ -2074,8 +2074,6 @@
               </w:rPr>
               <w:t>Verder testen van de zelfgewonden spoel: Spanning verhogen, parallel schakelen, serie schakelen. Conclusie: nieuwe spoel winden.</w:t>
             </w:r>
-            <w:bookmarkStart w:id="0" w:name="_GoBack"/>
-            <w:bookmarkEnd w:id="0"/>
           </w:p>
         </w:tc>
       </w:tr>
@@ -2097,6 +2095,12 @@
                 <w:rFonts w:ascii="Century Gothic" w:hAnsi="Century Gothic"/>
               </w:rPr>
             </w:pPr>
+            <w:r>
+              <w:rPr>
+                <w:rFonts w:ascii="Century Gothic" w:hAnsi="Century Gothic"/>
+              </w:rPr>
+              <w:t>16/11</w:t>
+            </w:r>
           </w:p>
         </w:tc>
         <w:tc>
@@ -2112,6 +2116,12 @@
                 <w:rFonts w:ascii="Century Gothic" w:hAnsi="Century Gothic"/>
               </w:rPr>
             </w:pPr>
+            <w:r>
+              <w:rPr>
+                <w:rFonts w:ascii="Century Gothic" w:hAnsi="Century Gothic"/>
+              </w:rPr>
+              <w:t>EE</w:t>
+            </w:r>
           </w:p>
         </w:tc>
         <w:tc>
@@ -2127,6 +2137,26 @@
                 <w:rFonts w:ascii="Century Gothic" w:hAnsi="Century Gothic"/>
               </w:rPr>
             </w:pPr>
+            <w:r>
+              <w:rPr>
+                <w:rFonts w:ascii="Century Gothic" w:hAnsi="Century Gothic"/>
+              </w:rPr>
+              <w:t>Maken van het schema: Hardware lichtsturing.</w:t>
+            </w:r>
+            <w:r>
+              <w:rPr>
+                <w:rFonts w:ascii="Century Gothic" w:hAnsi="Century Gothic"/>
+              </w:rPr>
+              <w:t xml:space="preserve"> Denken om een oplossing om zo weinig</w:t>
+            </w:r>
+            <w:bookmarkStart w:id="0" w:name="_GoBack"/>
+            <w:bookmarkEnd w:id="0"/>
+            <w:r>
+              <w:rPr>
+                <w:rFonts w:ascii="Century Gothic" w:hAnsi="Century Gothic"/>
+              </w:rPr>
+              <w:t xml:space="preserve"> mogelijk I/O’s te gebruiken.</w:t>
+            </w:r>
           </w:p>
         </w:tc>
       </w:tr>
@@ -4915,7 +4945,7 @@
 </file>
 
 <file path=customXml/itemProps1.xml><?xml version="1.0" encoding="utf-8"?>
-<ds:datastoreItem xmlns:ds="http://schemas.openxmlformats.org/officeDocument/2006/customXml" ds:itemID="{F910D272-5528-4629-B727-6D2A99E226CD}">
+<ds:datastoreItem xmlns:ds="http://schemas.openxmlformats.org/officeDocument/2006/customXml" ds:itemID="{318D5BF7-2FEA-4D58-B5C0-7D8B235AE23A}">
   <ds:schemaRefs>
     <ds:schemaRef ds:uri="http://schemas.openxmlformats.org/officeDocument/2006/bibliography"/>
   </ds:schemaRefs>

</xml_diff>